<commit_message>
Uploaded Finished Testing Suite
</commit_message>
<xml_diff>
--- a/project-management/binder/iteration4/Saajid/Testing Plan Phase 4.docx
+++ b/project-management/binder/iteration4/Saajid/Testing Plan Phase 4.docx
@@ -142,18 +142,10 @@
         <w:t xml:space="preserve">The program to be tested is a full functioning offline </w:t>
       </w:r>
       <w:r>
-        <w:t xml:space="preserve">and online version of a Chinese </w:t>
-      </w:r>
-      <w:proofErr w:type="gramStart"/>
-      <w:r>
-        <w:t>C</w:t>
-      </w:r>
-      <w:r>
-        <w:t>heckers</w:t>
-      </w:r>
-      <w:proofErr w:type="gramEnd"/>
-      <w:r>
-        <w:t xml:space="preserve"> game for Android, with the capability of playing against artificial intelligence</w:t>
+        <w:t>and online version of a Chinese C</w:t>
+      </w:r>
+      <w:r>
+        <w:t>heckers game for Android, with the capability of playing against artificial intelligence</w:t>
       </w:r>
       <w:r>
         <w:t xml:space="preserve">. It contains six </w:t>
@@ -162,15 +154,7 @@
         <w:t>activities.</w:t>
       </w:r>
       <w:r>
-        <w:t xml:space="preserve"> The first activity has a buttons which lead to </w:t>
-      </w:r>
-      <w:proofErr w:type="gramStart"/>
-      <w:r>
-        <w:t>either the</w:t>
-      </w:r>
-      <w:proofErr w:type="gramEnd"/>
-      <w:r>
-        <w:t xml:space="preserve"> offline configuration, online configuration, settings and help</w:t>
+        <w:t xml:space="preserve"> The first activity has a buttons which lead to either the offline configuration, online configuration, settings and help</w:t>
       </w:r>
       <w:r>
         <w:t xml:space="preserve">. The </w:t>
@@ -212,15 +196,7 @@
         <w:t xml:space="preserve">and settings </w:t>
       </w:r>
       <w:r>
-        <w:t xml:space="preserve">activity. The help menu contains FAQ’s and a basic tutorial for setting up a game. The settings activity contains a toggle for showing </w:t>
-      </w:r>
-      <w:proofErr w:type="gramStart"/>
-      <w:r>
-        <w:t>hints,</w:t>
-      </w:r>
-      <w:proofErr w:type="gramEnd"/>
-      <w:r>
-        <w:t xml:space="preserve"> it also contains the user information and setup to allow the user to play online.</w:t>
+        <w:t>activity. The help menu contains FAQ’s and a basic tutorial for setting up a game. The settings activity contains a toggle for showing hints, it also contains the user information and setup to allow the user to play online.</w:t>
       </w:r>
     </w:p>
     <w:p>
@@ -476,11 +452,9 @@
         <w:ind w:left="1080"/>
         <w:jc w:val="both"/>
       </w:pPr>
-      <w:proofErr w:type="spellStart"/>
       <w:r>
         <w:t>OnlineListActivity</w:t>
       </w:r>
-      <w:proofErr w:type="spellEnd"/>
     </w:p>
     <w:p>
       <w:pPr>
@@ -524,7 +498,13 @@
         <w:ind w:left="1080"/>
       </w:pPr>
       <w:r>
-        <w:t xml:space="preserve">Verify game play is complaint with the rules of  Chinese Checkers as stated at </w:t>
+        <w:t xml:space="preserve">Verify </w:t>
+      </w:r>
+      <w:r>
+        <w:t xml:space="preserve">online </w:t>
+      </w:r>
+      <w:r>
+        <w:t xml:space="preserve">game play is complaint with the rules of  Chinese Checkers as stated at </w:t>
       </w:r>
       <w:hyperlink r:id="rId5" w:history="1">
         <w:r>
@@ -751,26 +731,10 @@
         <w:t>A focus group shall be assembled and given access to the functioning application they will also be given a set of tasks to accomplish. Each member of the focus group shall then fill out an Ease of Use Testing Form (</w:t>
       </w:r>
       <w:r>
-        <w:t xml:space="preserve">REPLACE_APPENDIX_&lt;Ease of use testing feedback </w:t>
-      </w:r>
-      <w:proofErr w:type="spellStart"/>
-      <w:r>
-        <w:t>form</w:t>
-      </w:r>
-      <w:proofErr w:type="spellEnd"/>
-      <w:r>
-        <w:t>&gt;</w:t>
-      </w:r>
-      <w:proofErr w:type="gramStart"/>
-      <w:r>
-        <w:t>)</w:t>
-      </w:r>
-      <w:r>
-        <w:t xml:space="preserve"> .</w:t>
-      </w:r>
-      <w:proofErr w:type="gramEnd"/>
-      <w:r>
-        <w:t xml:space="preserve"> The forms will then be tallied and actions shall be taken in accordance with the results at the retrospective meetings.</w:t>
+        <w:t>REPLACE_APPENDIX_&lt;Ease of use testing feedback form&gt;)</w:t>
+      </w:r>
+      <w:r>
+        <w:t xml:space="preserve"> . The forms will then be tallied and actions shall be taken in accordance with the results at the retrospective meetings.</w:t>
       </w:r>
     </w:p>
     <w:p>
@@ -866,37 +830,13 @@
         <w:t>At the end of each test phase or immediately following a failure of an in phase test, a Test Feedback Form (</w:t>
       </w:r>
       <w:r>
-        <w:t xml:space="preserve">REPLACE_APPENDIX_&lt;Test feedback </w:t>
-      </w:r>
-      <w:proofErr w:type="spellStart"/>
-      <w:r>
-        <w:t>form</w:t>
-      </w:r>
-      <w:proofErr w:type="spellEnd"/>
-      <w:r>
-        <w:t>&gt;</w:t>
-      </w:r>
-      <w:r>
-        <w:t xml:space="preserve">) shall be generated. The feedback form will be generated as an issue on </w:t>
-      </w:r>
-      <w:proofErr w:type="spellStart"/>
-      <w:r>
-        <w:t>GitHub</w:t>
-      </w:r>
-      <w:proofErr w:type="spellEnd"/>
-      <w:r>
-        <w:t xml:space="preserve"> with the contents of the (</w:t>
-      </w:r>
-      <w:r>
-        <w:t xml:space="preserve">REPLACE_APPENDIX_&lt;Test feedback </w:t>
-      </w:r>
-      <w:proofErr w:type="spellStart"/>
-      <w:r>
-        <w:t>form</w:t>
-      </w:r>
-      <w:proofErr w:type="spellEnd"/>
-      <w:r>
-        <w:t>&gt;</w:t>
+        <w:t>REPLACE_APPENDIX_&lt;Test feedback form&gt;</w:t>
+      </w:r>
+      <w:r>
+        <w:t>) shall be generated. The feedback form will be generated as an issue on GitHub with the contents of the (</w:t>
+      </w:r>
+      <w:r>
+        <w:t>REPLACE_APPENDIX_&lt;Test feedback form&gt;</w:t>
       </w:r>
       <w:r>
         <w:t xml:space="preserve">). Further action shall be determined on case bases. </w:t>
@@ -946,11 +886,9 @@
         </w:numPr>
         <w:spacing w:after="0"/>
       </w:pPr>
-      <w:proofErr w:type="spellStart"/>
       <w:r>
         <w:t>OnlineListActivity</w:t>
       </w:r>
-      <w:proofErr w:type="spellEnd"/>
     </w:p>
     <w:p>
       <w:pPr>
@@ -988,15 +926,7 @@
         <w:spacing w:after="0"/>
       </w:pPr>
       <w:r>
-        <w:t xml:space="preserve">Transition into proper </w:t>
-      </w:r>
-      <w:proofErr w:type="spellStart"/>
-      <w:r>
-        <w:t>OnlineGameActivty</w:t>
-      </w:r>
-      <w:proofErr w:type="spellEnd"/>
-      <w:r>
-        <w:t xml:space="preserve"> with updated state </w:t>
+        <w:t xml:space="preserve">Transition into proper OnlineGameActivty with updated state </w:t>
       </w:r>
     </w:p>
     <w:p>
@@ -1010,13 +940,8 @@
       </w:pPr>
       <w:r>
         <w:lastRenderedPageBreak/>
-        <w:t xml:space="preserve">Transition to </w:t>
-      </w:r>
-      <w:proofErr w:type="spellStart"/>
-      <w:r>
-        <w:t>HelpActivity</w:t>
-      </w:r>
-      <w:proofErr w:type="spellEnd"/>
+        <w:t>Transition to HelpActivity</w:t>
+      </w:r>
     </w:p>
     <w:p>
       <w:pPr>
@@ -1028,13 +953,8 @@
         <w:spacing w:after="0"/>
       </w:pPr>
       <w:r>
-        <w:t xml:space="preserve">Transition to </w:t>
-      </w:r>
-      <w:proofErr w:type="spellStart"/>
-      <w:r>
-        <w:t>SettingsActivity</w:t>
-      </w:r>
-      <w:proofErr w:type="spellEnd"/>
+        <w:t>Transition to SettingsActivity</w:t>
+      </w:r>
     </w:p>
     <w:p>
       <w:pPr>
@@ -1045,11 +965,9 @@
         </w:numPr>
         <w:spacing w:after="0"/>
       </w:pPr>
-      <w:proofErr w:type="spellStart"/>
       <w:r>
         <w:t>OnlineGameActivity</w:t>
       </w:r>
-      <w:proofErr w:type="spellEnd"/>
     </w:p>
     <w:p>
       <w:pPr>
@@ -1100,13 +1018,8 @@
         <w:spacing w:after="0"/>
       </w:pPr>
       <w:r>
-        <w:t xml:space="preserve">Transition to </w:t>
-      </w:r>
-      <w:proofErr w:type="spellStart"/>
-      <w:r>
-        <w:t>HelpActivity</w:t>
-      </w:r>
-      <w:proofErr w:type="spellEnd"/>
+        <w:t>Transition to HelpActivity</w:t>
+      </w:r>
     </w:p>
     <w:p>
       <w:pPr>
@@ -1118,13 +1031,8 @@
         <w:spacing w:after="0"/>
       </w:pPr>
       <w:r>
-        <w:t xml:space="preserve">Transition to </w:t>
-      </w:r>
-      <w:proofErr w:type="spellStart"/>
-      <w:r>
-        <w:t>SettingsActivity</w:t>
-      </w:r>
-      <w:proofErr w:type="spellEnd"/>
+        <w:t>Transition to SettingsActivity</w:t>
+      </w:r>
     </w:p>
     <w:p>
       <w:pPr>
@@ -1277,11 +1185,9 @@
         <w:ind w:left="360"/>
         <w:jc w:val="both"/>
       </w:pPr>
-      <w:proofErr w:type="gramStart"/>
       <w:r>
         <w:t>Availability of classes and modules for current phase.</w:t>
       </w:r>
-      <w:proofErr w:type="gramEnd"/>
     </w:p>
     <w:p>
       <w:pPr>
@@ -1332,13 +1238,8 @@
         <w:pStyle w:val="ListParagraph"/>
         <w:ind w:left="360"/>
       </w:pPr>
-      <w:proofErr w:type="spellStart"/>
-      <w:r>
-        <w:t>JUnit</w:t>
-      </w:r>
-      <w:proofErr w:type="spellEnd"/>
-      <w:r>
-        <w:t xml:space="preserve"> API</w:t>
+      <w:r>
+        <w:t>JUnit API</w:t>
       </w:r>
     </w:p>
     <w:p>
@@ -1456,13 +1357,8 @@
         <w:jc w:val="both"/>
       </w:pPr>
       <w:r>
-        <w:t xml:space="preserve">Peter </w:t>
-      </w:r>
-      <w:proofErr w:type="spellStart"/>
-      <w:r>
-        <w:t>Pobojewski</w:t>
-      </w:r>
-      <w:proofErr w:type="spellEnd"/>
+        <w:t>Peter Pobojewski</w:t>
+      </w:r>
       <w:r>
         <w:tab/>
         <w:t xml:space="preserve">           Deputy Lead</w:t>
@@ -1484,13 +1380,8 @@
         <w:jc w:val="both"/>
       </w:pPr>
       <w:r>
-        <w:t xml:space="preserve">Ben </w:t>
-      </w:r>
-      <w:proofErr w:type="spellStart"/>
-      <w:r>
-        <w:t>Stitt</w:t>
-      </w:r>
-      <w:proofErr w:type="spellEnd"/>
+        <w:t>Ben Stitt</w:t>
+      </w:r>
       <w:r>
         <w:tab/>
       </w:r>
@@ -1598,23 +1489,7 @@
           <w:sz w:val="36"/>
           <w:szCs w:val="36"/>
         </w:rPr>
-        <w:t xml:space="preserve">REPLACE_APPENDIX_&lt;Test feedback </w:t>
-      </w:r>
-      <w:proofErr w:type="spellStart"/>
-      <w:r>
-        <w:rPr>
-          <w:sz w:val="36"/>
-          <w:szCs w:val="36"/>
-        </w:rPr>
-        <w:t>form</w:t>
-      </w:r>
-      <w:proofErr w:type="spellEnd"/>
-      <w:r>
-        <w:rPr>
-          <w:sz w:val="36"/>
-          <w:szCs w:val="36"/>
-        </w:rPr>
-        <w:t>&gt;</w:t>
+        <w:t>REPLACE_APPENDIX_&lt;Test feedback form&gt;</w:t>
       </w:r>
     </w:p>
     <w:p>
@@ -1783,15 +1658,7 @@
           <w:sz w:val="36"/>
           <w:szCs w:val="36"/>
         </w:rPr>
-        <w:t xml:space="preserve">Ease of use testing feedback </w:t>
-      </w:r>
-      <w:proofErr w:type="spellStart"/>
-      <w:r>
-        <w:rPr>
-          <w:sz w:val="36"/>
-          <w:szCs w:val="36"/>
-        </w:rPr>
-        <w:t>f</w:t>
+        <w:t>Ease of use testing feedback f</w:t>
       </w:r>
       <w:r>
         <w:rPr>
@@ -1800,7 +1667,6 @@
         </w:rPr>
         <w:t>orm</w:t>
       </w:r>
-      <w:proofErr w:type="spellEnd"/>
       <w:r>
         <w:rPr>
           <w:sz w:val="36"/>
@@ -1974,15 +1840,7 @@
         <w:t xml:space="preserve"> </w:t>
       </w:r>
       <w:r>
-        <w:t>Score</w:t>
-      </w:r>
-      <w:proofErr w:type="gramStart"/>
-      <w:r>
-        <w:t>:_</w:t>
-      </w:r>
-      <w:proofErr w:type="gramEnd"/>
-      <w:r>
-        <w:t>____</w:t>
+        <w:t>Score:_____</w:t>
       </w:r>
     </w:p>
     <w:p>

</xml_diff>